<commit_message>
Added design ideas inspired by this research
</commit_message>
<xml_diff>
--- a/Research and Resources/Relaxation Research.docx
+++ b/Research and Resources/Relaxation Research.docx
@@ -1,6 +1,6 @@
 
 <file path=word/document.xml><?xml version="1.0" encoding="utf-8"?>
-<w:document xmlns:wpc="http://schemas.microsoft.com/office/word/2010/wordprocessingCanvas" xmlns:cx="http://schemas.microsoft.com/office/drawing/2014/chartex" xmlns:cx1="http://schemas.microsoft.com/office/drawing/2015/9/8/chartex" xmlns:cx2="http://schemas.microsoft.com/office/drawing/2015/10/21/chartex" xmlns:cx3="http://schemas.microsoft.com/office/drawing/2016/5/9/chartex" xmlns:cx4="http://schemas.microsoft.com/office/drawing/2016/5/10/chartex" xmlns:cx5="http://schemas.microsoft.com/office/drawing/2016/5/11/chartex" xmlns:cx6="http://schemas.microsoft.com/office/drawing/2016/5/12/chartex" xmlns:cx7="http://schemas.microsoft.com/office/drawing/2016/5/13/chartex" xmlns:cx8="http://schemas.microsoft.com/office/drawing/2016/5/14/chartex" xmlns:mc="http://schemas.openxmlformats.org/markup-compatibility/2006" xmlns:aink="http://schemas.microsoft.com/office/drawing/2016/ink" xmlns:am3d="http://schemas.microsoft.com/office/drawing/2017/model3d" xmlns:o="urn:schemas-microsoft-com:office:office" xmlns:r="http://schemas.openxmlformats.org/officeDocument/2006/relationships" xmlns:m="http://schemas.openxmlformats.org/officeDocument/2006/math" xmlns:v="urn:schemas-microsoft-com:vml" xmlns:wp14="http://schemas.microsoft.com/office/word/2010/wordprocessingDrawing" xmlns:wp="http://schemas.openxmlformats.org/drawingml/2006/wordprocessingDrawing" xmlns:w10="urn:schemas-microsoft-com:office:word" xmlns:w="http://schemas.openxmlformats.org/wordprocessingml/2006/main" xmlns:w14="http://schemas.microsoft.com/office/word/2010/wordml" xmlns:w15="http://schemas.microsoft.com/office/word/2012/wordml" xmlns:w16cid="http://schemas.microsoft.com/office/word/2016/wordml/cid" xmlns:w16se="http://schemas.microsoft.com/office/word/2015/wordml/symex" xmlns:wpg="http://schemas.microsoft.com/office/word/2010/wordprocessingGroup" xmlns:wpi="http://schemas.microsoft.com/office/word/2010/wordprocessingInk" xmlns:wne="http://schemas.microsoft.com/office/word/2006/wordml" xmlns:wps="http://schemas.microsoft.com/office/word/2010/wordprocessingShape" mc:Ignorable="w14 w15 w16se w16cid wp14">
+<w:document xmlns:wpc="http://schemas.microsoft.com/office/word/2010/wordprocessingCanvas" xmlns:cx="http://schemas.microsoft.com/office/drawing/2014/chartex" xmlns:mc="http://schemas.openxmlformats.org/markup-compatibility/2006" xmlns:o="urn:schemas-microsoft-com:office:office" xmlns:r="http://schemas.openxmlformats.org/officeDocument/2006/relationships" xmlns:m="http://schemas.openxmlformats.org/officeDocument/2006/math" xmlns:v="urn:schemas-microsoft-com:vml" xmlns:wp14="http://schemas.microsoft.com/office/word/2010/wordprocessingDrawing" xmlns:wp="http://schemas.openxmlformats.org/drawingml/2006/wordprocessingDrawing" xmlns:w10="urn:schemas-microsoft-com:office:word" xmlns:w="http://schemas.openxmlformats.org/wordprocessingml/2006/main" xmlns:w14="http://schemas.microsoft.com/office/word/2010/wordml" xmlns:w15="http://schemas.microsoft.com/office/word/2012/wordml" xmlns:w16se="http://schemas.microsoft.com/office/word/2015/wordml/symex" xmlns:wpg="http://schemas.microsoft.com/office/word/2010/wordprocessingGroup" xmlns:wpi="http://schemas.microsoft.com/office/word/2010/wordprocessingInk" xmlns:wne="http://schemas.microsoft.com/office/word/2006/wordml" xmlns:wps="http://schemas.microsoft.com/office/word/2010/wordprocessingShape" mc:Ignorable="w14 w15 w16se wp14">
   <w:body>
     <w:p>
       <w:pPr>
@@ -248,15 +248,7 @@
         <w:t>ynolds at The New York Times. "F</w:t>
       </w:r>
       <w:r>
-        <w:t xml:space="preserve">inding an effect </w:t>
-      </w:r>
-      <w:proofErr w:type="gramStart"/>
-      <w:r>
-        <w:t>with regard to</w:t>
-      </w:r>
-      <w:proofErr w:type="gramEnd"/>
-      <w:r>
-        <w:t xml:space="preserve"> such weak, even boring visual stimuli – no spectacular green views, no sound, no smells et cetera – is surprising.''</w:t>
+        <w:t>inding an effect with regard to such weak, even boring visual stimuli – no spectacular green views, no sound, no smells et cetera – is surprising.''</w:t>
       </w:r>
     </w:p>
     <w:p>
@@ -320,15 +312,7 @@
         <w:t xml:space="preserve"> plant, pine cones, shells, snowflakes</w:t>
       </w:r>
       <w:r>
-        <w:t xml:space="preserve">. The symmetry and cohesion </w:t>
-      </w:r>
-      <w:proofErr w:type="gramStart"/>
-      <w:r>
-        <w:t>soothes</w:t>
-      </w:r>
-      <w:proofErr w:type="gramEnd"/>
-      <w:r>
-        <w:t xml:space="preserve"> the part of our brain that’s constantly trying to make order from chaos.</w:t>
+        <w:t>. The symmetry and cohesion soothes the part of our brain that’s constantly trying to make order from chaos.</w:t>
       </w:r>
     </w:p>
     <w:p>
@@ -548,8 +532,6 @@
       <w:r>
         <w:t>e relaxing to one person, but may not be for you.</w:t>
       </w:r>
-      <w:bookmarkStart w:id="0" w:name="_GoBack"/>
-      <w:bookmarkEnd w:id="0"/>
     </w:p>
     <w:p>
       <w:hyperlink r:id="rId8" w:history="1">
@@ -562,6 +544,56 @@
       </w:hyperlink>
     </w:p>
     <w:p/>
+    <w:p>
+      <w:pPr>
+        <w:rPr>
+          <w:i/>
+          <w:sz w:val="28"/>
+        </w:rPr>
+      </w:pPr>
+      <w:r>
+        <w:rPr>
+          <w:i/>
+          <w:sz w:val="28"/>
+        </w:rPr>
+        <w:t xml:space="preserve">Ideas developed from this research – </w:t>
+      </w:r>
+    </w:p>
+    <w:p>
+      <w:r>
+        <w:t>I found that seascapes, ocean sounds and the colour blue were a prominent result of my research. So I thought that by having the middle of the planet filled with an ocean area, we could justify having ocean wave sounds in our game. Also, by having a beach area surrounding the ocean, the player could collect shells that have washed up from the beach, possibly as a rare bonus feature as a variable reward schedule. The animation of the water flowing back and forward, could be in time with suggested meditative breathing to help the player relax even more. (We would have to do further research into this)</w:t>
+      </w:r>
+    </w:p>
+    <w:p>
+      <w:r>
+        <w:t>As not every person finds a certain sound relaxing, we could have the different sounds in the settings that could individually be turned on/off or turned up/down to suit the player.</w:t>
+      </w:r>
+    </w:p>
+    <w:p>
+      <w:r>
+        <w:t xml:space="preserve">To further refine our target market, we could reach out to women who live in built up areas like cities as they don’t get a chance to surround themselves in nature regularly. Some of my research shows that </w:t>
+      </w:r>
+      <w:r>
+        <w:t>green</w:t>
+      </w:r>
+      <w:r>
+        <w:t xml:space="preserve"> scenes may be</w:t>
+      </w:r>
+      <w:r>
+        <w:t xml:space="preserve"> effective in supporting relaxation</w:t>
+      </w:r>
+      <w:r>
+        <w:t>, so we can focus mainly on green areas around the planet.</w:t>
+      </w:r>
+      <w:r>
+        <w:t xml:space="preserve"> </w:t>
+      </w:r>
+      <w:r>
+        <w:t>We could possibly do artwork for small potted plants that are actually easy to care for in the real world, which may encourage women to buy plants for their home or office, even if they consider themselves not to be good at looking after real life plants.</w:t>
+      </w:r>
+      <w:bookmarkStart w:id="0" w:name="_GoBack"/>
+      <w:bookmarkEnd w:id="0"/>
+    </w:p>
     <w:sectPr>
       <w:pgSz w:w="11906" w:h="16838"/>
       <w:pgMar w:top="1440" w:right="1440" w:bottom="1440" w:left="1440" w:header="708" w:footer="708" w:gutter="0"/>
@@ -573,7 +605,7 @@
 </file>
 
 <file path=word/styles.xml><?xml version="1.0" encoding="utf-8"?>
-<w:styles xmlns:mc="http://schemas.openxmlformats.org/markup-compatibility/2006" xmlns:r="http://schemas.openxmlformats.org/officeDocument/2006/relationships" xmlns:w="http://schemas.openxmlformats.org/wordprocessingml/2006/main" xmlns:w14="http://schemas.microsoft.com/office/word/2010/wordml" xmlns:w15="http://schemas.microsoft.com/office/word/2012/wordml" xmlns:w16cid="http://schemas.microsoft.com/office/word/2016/wordml/cid" xmlns:w16se="http://schemas.microsoft.com/office/word/2015/wordml/symex" mc:Ignorable="w14 w15 w16se w16cid">
+<w:styles xmlns:mc="http://schemas.openxmlformats.org/markup-compatibility/2006" xmlns:r="http://schemas.openxmlformats.org/officeDocument/2006/relationships" xmlns:w="http://schemas.openxmlformats.org/wordprocessingml/2006/main" xmlns:w14="http://schemas.microsoft.com/office/word/2010/wordml" xmlns:w15="http://schemas.microsoft.com/office/word/2012/wordml" xmlns:w16se="http://schemas.microsoft.com/office/word/2015/wordml/symex" mc:Ignorable="w14 w15 w16se">
   <w:docDefaults>
     <w:rPrDefault>
       <w:rPr>
@@ -589,7 +621,7 @@
       </w:pPr>
     </w:pPrDefault>
   </w:docDefaults>
-  <w:latentStyles w:defLockedState="0" w:defUIPriority="99" w:defSemiHidden="0" w:defUnhideWhenUsed="0" w:defQFormat="0" w:count="375">
+  <w:latentStyles w:defLockedState="0" w:defUIPriority="99" w:defSemiHidden="0" w:defUnhideWhenUsed="0" w:defQFormat="0" w:count="371">
     <w:lsdException w:name="Normal" w:uiPriority="0" w:qFormat="1"/>
     <w:lsdException w:name="heading 1" w:uiPriority="9" w:qFormat="1"/>
     <w:lsdException w:name="heading 2" w:semiHidden="1" w:uiPriority="9" w:unhideWhenUsed="1" w:qFormat="1"/>
@@ -961,10 +993,6 @@
     <w:lsdException w:name="List Table 5 Dark Accent 6" w:uiPriority="50"/>
     <w:lsdException w:name="List Table 6 Colorful Accent 6" w:uiPriority="51"/>
     <w:lsdException w:name="List Table 7 Colorful Accent 6" w:uiPriority="52"/>
-    <w:lsdException w:name="Mention" w:semiHidden="1" w:unhideWhenUsed="1"/>
-    <w:lsdException w:name="Smart Hyperlink" w:semiHidden="1" w:unhideWhenUsed="1"/>
-    <w:lsdException w:name="Hashtag" w:semiHidden="1" w:unhideWhenUsed="1"/>
-    <w:lsdException w:name="Unresolved Mention" w:semiHidden="1" w:unhideWhenUsed="1"/>
   </w:latentStyles>
   <w:style w:type="paragraph" w:default="1" w:styleId="Normal">
     <w:name w:val="Normal"/>
@@ -1008,7 +1036,7 @@
       <w:u w:val="single"/>
     </w:rPr>
   </w:style>
-  <w:style w:type="character" w:styleId="UnresolvedMention">
+  <w:style w:type="character" w:customStyle="1" w:styleId="UnresolvedMention">
     <w:name w:val="Unresolved Mention"/>
     <w:basedOn w:val="DefaultParagraphFont"/>
     <w:uiPriority w:val="99"/>

</xml_diff>